<commit_message>
New Data Rep i extra img
</commit_message>
<xml_diff>
--- a/Data Rep.docx
+++ b/Data Rep.docx
@@ -3196,17 +3196,7 @@
           <w:szCs w:val="21"/>
           <w:shd w:val="clear" w:color="auto" w:fill="FFFFFF"/>
         </w:rPr>
-        <w:t>The</w:t>
-      </w:r>
-      <w:r>
-        <w:rPr>
-          <w:rFonts w:ascii="Arial Rounded MT Bold" w:hAnsi="Arial Rounded MT Bold" w:cs="Arial"/>
-          <w:color w:val="222222"/>
-          <w:sz w:val="28"/>
-          <w:szCs w:val="21"/>
-          <w:shd w:val="clear" w:color="auto" w:fill="FFFFFF"/>
-        </w:rPr>
-        <w:t xml:space="preserve"> first bit defines the non</w:t>
+        <w:t>The first bit defines the non</w:t>
       </w:r>
       <w:r>
         <w:rPr>
@@ -3412,19 +3402,219 @@
       <w:pPr>
         <w:rPr>
           <w:rFonts w:ascii="Arial Rounded MT Bold" w:hAnsi="Arial Rounded MT Bold" w:cs="Arial"/>
+          <w:color w:val="222222"/>
+          <w:sz w:val="28"/>
+          <w:shd w:val="clear" w:color="auto" w:fill="FFFFFF"/>
+        </w:rPr>
+      </w:pPr>
+      <w:r>
+        <w:rPr>
+          <w:rFonts w:ascii="Arial Rounded MT Bold" w:hAnsi="Arial Rounded MT Bold" w:cs="Arial"/>
+          <w:color w:val="222222"/>
+          <w:sz w:val="28"/>
+          <w:shd w:val="clear" w:color="auto" w:fill="FFFFFF"/>
+        </w:rPr>
+        <w:t>Switches</w:t>
+      </w:r>
+      <w:r>
+        <w:rPr>
+          <w:rFonts w:ascii="Arial Rounded MT Bold" w:hAnsi="Arial Rounded MT Bold" w:cs="Arial"/>
+          <w:color w:val="222222"/>
+          <w:sz w:val="28"/>
+          <w:shd w:val="clear" w:color="auto" w:fill="FFFFFF"/>
+        </w:rPr>
+        <w:t xml:space="preserve"> and </w:t>
+      </w:r>
+      <w:r>
+        <w:rPr>
+          <w:rFonts w:ascii="Arial Rounded MT Bold" w:hAnsi="Arial Rounded MT Bold" w:cs="Arial"/>
+          <w:bCs/>
+          <w:color w:val="222222"/>
+          <w:sz w:val="28"/>
+          <w:shd w:val="clear" w:color="auto" w:fill="FFFFFF"/>
+        </w:rPr>
+        <w:t>uses</w:t>
+      </w:r>
+      <w:r>
+        <w:rPr>
+          <w:rFonts w:ascii="Arial Rounded MT Bold" w:hAnsi="Arial Rounded MT Bold" w:cs="Arial"/>
+          <w:color w:val="222222"/>
+          <w:sz w:val="28"/>
+          <w:shd w:val="clear" w:color="auto" w:fill="FFFFFF"/>
+        </w:rPr>
+        <w:t xml:space="preserve"> two digits (0 and 1). </w:t>
+      </w:r>
+      <w:r>
+        <w:rPr>
+          <w:rFonts w:ascii="Arial Rounded MT Bold" w:hAnsi="Arial Rounded MT Bold" w:cs="Arial"/>
+          <w:color w:val="222222"/>
+          <w:sz w:val="28"/>
+          <w:shd w:val="clear" w:color="auto" w:fill="FFFFFF"/>
+        </w:rPr>
+        <w:t>O</w:t>
+      </w:r>
+      <w:r>
+        <w:rPr>
+          <w:rFonts w:ascii="Arial Rounded MT Bold" w:hAnsi="Arial Rounded MT Bold" w:cs="Arial"/>
+          <w:color w:val="222222"/>
+          <w:sz w:val="28"/>
+          <w:shd w:val="clear" w:color="auto" w:fill="FFFFFF"/>
+        </w:rPr>
+        <w:t xml:space="preserve">riginally developed in the 1960's using a 7-bit </w:t>
+      </w:r>
+      <w:r>
+        <w:rPr>
+          <w:rFonts w:ascii="Arial Rounded MT Bold" w:hAnsi="Arial Rounded MT Bold" w:cs="Arial"/>
+          <w:color w:val="222222"/>
+          <w:sz w:val="28"/>
+          <w:shd w:val="clear" w:color="auto" w:fill="FFFFFF"/>
+        </w:rPr>
+        <w:t>system</w:t>
+      </w:r>
+      <w:r>
+        <w:rPr>
+          <w:rFonts w:ascii="Arial Rounded MT Bold" w:hAnsi="Arial Rounded MT Bold" w:cs="Arial"/>
+          <w:color w:val="222222"/>
+          <w:sz w:val="28"/>
+          <w:shd w:val="clear" w:color="auto" w:fill="FFFFFF"/>
+        </w:rPr>
+        <w:t xml:space="preserve"> that represented 128 characters and included English alphabet </w:t>
+      </w:r>
+      <w:r>
+        <w:rPr>
+          <w:rFonts w:ascii="Arial Rounded MT Bold" w:hAnsi="Arial Rounded MT Bold" w:cs="Arial"/>
+          <w:color w:val="222222"/>
+          <w:sz w:val="28"/>
+          <w:shd w:val="clear" w:color="auto" w:fill="FFFFFF"/>
+        </w:rPr>
+        <w:t xml:space="preserve">symbols. </w:t>
+      </w:r>
+      <w:r>
+        <w:rPr>
+          <w:rFonts w:ascii="Arial Rounded MT Bold" w:hAnsi="Arial Rounded MT Bold" w:cs="Arial"/>
+          <w:color w:val="222222"/>
+          <w:sz w:val="28"/>
+          <w:shd w:val="clear" w:color="auto" w:fill="FFFFFF"/>
+        </w:rPr>
+        <w:t>Later expanded to 8-bit and with 256 characters</w:t>
+      </w:r>
+    </w:p>
+    <w:p>
+      <w:pPr>
+        <w:rPr>
+          <w:rFonts w:ascii="Arial Rounded MT Bold" w:hAnsi="Arial Rounded MT Bold" w:cs="Arial"/>
+          <w:color w:val="222222"/>
+          <w:sz w:val="28"/>
+          <w:shd w:val="clear" w:color="auto" w:fill="FFFFFF"/>
+        </w:rPr>
+      </w:pPr>
+      <w:r>
+        <w:rPr>
+          <w:rFonts w:ascii="Arial Rounded MT Bold" w:hAnsi="Arial Rounded MT Bold" w:cs="Arial"/>
+          <w:noProof/>
           <w:sz w:val="32"/>
           <w:szCs w:val="24"/>
-        </w:rPr>
-      </w:pPr>
-      <w:r>
+          <w:lang w:eastAsia="en-GB"/>
+        </w:rPr>
+        <w:drawing>
+          <wp:anchor distT="0" distB="0" distL="114300" distR="114300" simplePos="0" relativeHeight="251659264" behindDoc="1" locked="0" layoutInCell="1" allowOverlap="1">
+            <wp:simplePos x="0" y="0"/>
+            <wp:positionH relativeFrom="margin">
+              <wp:posOffset>1533525</wp:posOffset>
+            </wp:positionH>
+            <wp:positionV relativeFrom="paragraph">
+              <wp:posOffset>10160</wp:posOffset>
+            </wp:positionV>
+            <wp:extent cx="3509010" cy="2333625"/>
+            <wp:effectExtent l="0" t="0" r="0" b="0"/>
+            <wp:wrapTight wrapText="bothSides">
+              <wp:wrapPolygon edited="0">
+                <wp:start x="586" y="0"/>
+                <wp:lineTo x="352" y="1411"/>
+                <wp:lineTo x="235" y="3174"/>
+                <wp:lineTo x="352" y="20807"/>
+                <wp:lineTo x="15948" y="21336"/>
+                <wp:lineTo x="16534" y="21336"/>
+                <wp:lineTo x="20169" y="20983"/>
+                <wp:lineTo x="20638" y="20278"/>
+                <wp:lineTo x="21225" y="19572"/>
+                <wp:lineTo x="21225" y="19043"/>
+                <wp:lineTo x="19935" y="17280"/>
+                <wp:lineTo x="21225" y="17104"/>
+                <wp:lineTo x="21225" y="16398"/>
+                <wp:lineTo x="19818" y="14459"/>
+                <wp:lineTo x="21225" y="14282"/>
+                <wp:lineTo x="21225" y="13577"/>
+                <wp:lineTo x="19935" y="11638"/>
+                <wp:lineTo x="21225" y="11461"/>
+                <wp:lineTo x="21225" y="10756"/>
+                <wp:lineTo x="19818" y="8816"/>
+                <wp:lineTo x="21225" y="8640"/>
+                <wp:lineTo x="21225" y="7935"/>
+                <wp:lineTo x="19935" y="5995"/>
+                <wp:lineTo x="21225" y="5995"/>
+                <wp:lineTo x="21225" y="5290"/>
+                <wp:lineTo x="19818" y="3174"/>
+                <wp:lineTo x="21459" y="3174"/>
+                <wp:lineTo x="21107" y="2469"/>
+                <wp:lineTo x="9850" y="0"/>
+                <wp:lineTo x="586" y="0"/>
+              </wp:wrapPolygon>
+            </wp:wrapTight>
+            <wp:docPr id="5" name="Picture 5"/>
+            <wp:cNvGraphicFramePr>
+              <a:graphicFrameLocks xmlns:a="http://schemas.openxmlformats.org/drawingml/2006/main" noChangeAspect="1"/>
+            </wp:cNvGraphicFramePr>
+            <a:graphic xmlns:a="http://schemas.openxmlformats.org/drawingml/2006/main">
+              <a:graphicData uri="http://schemas.openxmlformats.org/drawingml/2006/picture">
+                <pic:pic xmlns:pic="http://schemas.openxmlformats.org/drawingml/2006/picture">
+                  <pic:nvPicPr>
+                    <pic:cNvPr id="5" name="Atable.png"/>
+                    <pic:cNvPicPr/>
+                  </pic:nvPicPr>
+                  <pic:blipFill>
+                    <a:blip r:embed="rId8" cstate="print">
+                      <a:extLst>
+                        <a:ext uri="{28A0092B-C50C-407E-A947-70E740481C1C}">
+                          <a14:useLocalDpi xmlns:a14="http://schemas.microsoft.com/office/drawing/2010/main" val="0"/>
+                        </a:ext>
+                      </a:extLst>
+                    </a:blip>
+                    <a:stretch>
+                      <a:fillRect/>
+                    </a:stretch>
+                  </pic:blipFill>
+                  <pic:spPr>
+                    <a:xfrm>
+                      <a:off x="0" y="0"/>
+                      <a:ext cx="3509010" cy="2333625"/>
+                    </a:xfrm>
+                    <a:prstGeom prst="rect">
+                      <a:avLst/>
+                    </a:prstGeom>
+                  </pic:spPr>
+                </pic:pic>
+              </a:graphicData>
+            </a:graphic>
+            <wp14:sizeRelH relativeFrom="margin">
+              <wp14:pctWidth>0</wp14:pctWidth>
+            </wp14:sizeRelH>
+            <wp14:sizeRelV relativeFrom="margin">
+              <wp14:pctHeight>0</wp14:pctHeight>
+            </wp14:sizeRelV>
+          </wp:anchor>
+        </w:drawing>
+      </w:r>
+    </w:p>
+    <w:p>
+      <w:pPr>
         <w:rPr>
           <w:rFonts w:ascii="Arial Rounded MT Bold" w:hAnsi="Arial Rounded MT Bold" w:cs="Arial"/>
           <w:color w:val="222222"/>
           <w:sz w:val="28"/>
           <w:shd w:val="clear" w:color="auto" w:fill="FFFFFF"/>
         </w:rPr>
-        <w:t>Switches</w:t>
-      </w:r>
+      </w:pPr>
       <w:r>
         <w:rPr>
           <w:rFonts w:ascii="Arial Rounded MT Bold" w:hAnsi="Arial Rounded MT Bold" w:cs="Arial"/>
@@ -3432,83 +3622,230 @@
           <w:sz w:val="28"/>
           <w:shd w:val="clear" w:color="auto" w:fill="FFFFFF"/>
         </w:rPr>
-        <w:t xml:space="preserve"> and </w:t>
-      </w:r>
-      <w:r>
-        <w:rPr>
-          <w:rFonts w:ascii="Arial Rounded MT Bold" w:hAnsi="Arial Rounded MT Bold" w:cs="Arial"/>
-          <w:bCs/>
+        <w:t>This is 7-bit</w:t>
+      </w:r>
+    </w:p>
+    <w:p>
+      <w:pPr>
+        <w:rPr>
+          <w:rFonts w:ascii="Arial Rounded MT Bold" w:hAnsi="Arial Rounded MT Bold" w:cs="Arial"/>
           <w:color w:val="222222"/>
           <w:sz w:val="28"/>
           <w:shd w:val="clear" w:color="auto" w:fill="FFFFFF"/>
         </w:rPr>
-        <w:t>uses</w:t>
-      </w:r>
-      <w:r>
+      </w:pPr>
+    </w:p>
+    <w:p>
+      <w:pPr>
         <w:rPr>
           <w:rFonts w:ascii="Arial Rounded MT Bold" w:hAnsi="Arial Rounded MT Bold" w:cs="Arial"/>
           <w:color w:val="222222"/>
           <w:sz w:val="28"/>
           <w:shd w:val="clear" w:color="auto" w:fill="FFFFFF"/>
         </w:rPr>
-        <w:t xml:space="preserve"> two digits (0 and 1). </w:t>
-      </w:r>
-      <w:r>
+      </w:pPr>
+    </w:p>
+    <w:p>
+      <w:pPr>
         <w:rPr>
           <w:rFonts w:ascii="Arial Rounded MT Bold" w:hAnsi="Arial Rounded MT Bold" w:cs="Arial"/>
           <w:color w:val="222222"/>
           <w:sz w:val="28"/>
           <w:shd w:val="clear" w:color="auto" w:fill="FFFFFF"/>
         </w:rPr>
-        <w:t>O</w:t>
-      </w:r>
-      <w:r>
+      </w:pPr>
+    </w:p>
+    <w:p>
+      <w:pPr>
         <w:rPr>
           <w:rFonts w:ascii="Arial Rounded MT Bold" w:hAnsi="Arial Rounded MT Bold" w:cs="Arial"/>
           <w:color w:val="222222"/>
           <w:sz w:val="28"/>
           <w:shd w:val="clear" w:color="auto" w:fill="FFFFFF"/>
         </w:rPr>
-        <w:t xml:space="preserve">riginally developed in the 1960's using a 7-bit </w:t>
-      </w:r>
-      <w:r>
+      </w:pPr>
+    </w:p>
+    <w:p>
+      <w:pPr>
         <w:rPr>
           <w:rFonts w:ascii="Arial Rounded MT Bold" w:hAnsi="Arial Rounded MT Bold" w:cs="Arial"/>
           <w:color w:val="222222"/>
           <w:sz w:val="28"/>
           <w:shd w:val="clear" w:color="auto" w:fill="FFFFFF"/>
         </w:rPr>
-        <w:t>system</w:t>
-      </w:r>
-      <w:r>
+      </w:pPr>
+      <w:bookmarkStart w:id="0" w:name="_GoBack"/>
+    </w:p>
+    <w:bookmarkEnd w:id="0"/>
+    <w:p>
+      <w:pPr>
         <w:rPr>
           <w:rFonts w:ascii="Arial Rounded MT Bold" w:hAnsi="Arial Rounded MT Bold" w:cs="Arial"/>
           <w:color w:val="222222"/>
           <w:sz w:val="28"/>
           <w:shd w:val="clear" w:color="auto" w:fill="FFFFFF"/>
         </w:rPr>
-        <w:t xml:space="preserve"> that represented 128 characters and included English alphabet </w:t>
-      </w:r>
-      <w:r>
+      </w:pPr>
+    </w:p>
+    <w:p>
+      <w:pPr>
         <w:rPr>
           <w:rFonts w:ascii="Arial Rounded MT Bold" w:hAnsi="Arial Rounded MT Bold" w:cs="Arial"/>
           <w:color w:val="222222"/>
           <w:sz w:val="28"/>
           <w:shd w:val="clear" w:color="auto" w:fill="FFFFFF"/>
         </w:rPr>
-        <w:t xml:space="preserve">symbols. </w:t>
-      </w:r>
-      <w:r>
+      </w:pPr>
+    </w:p>
+    <w:p>
+      <w:pPr>
         <w:rPr>
           <w:rFonts w:ascii="Arial Rounded MT Bold" w:hAnsi="Arial Rounded MT Bold" w:cs="Arial"/>
           <w:color w:val="222222"/>
           <w:sz w:val="28"/>
           <w:shd w:val="clear" w:color="auto" w:fill="FFFFFF"/>
         </w:rPr>
-        <w:t>Later expanded to 8-bit and with 256 characters</w:t>
-      </w:r>
-      <w:bookmarkStart w:id="0" w:name="_GoBack"/>
-      <w:bookmarkEnd w:id="0"/>
+      </w:pPr>
+    </w:p>
+    <w:p>
+      <w:pPr>
+        <w:rPr>
+          <w:rFonts w:ascii="Arial Rounded MT Bold" w:hAnsi="Arial Rounded MT Bold" w:cs="Arial"/>
+          <w:color w:val="222222"/>
+          <w:sz w:val="28"/>
+          <w:shd w:val="clear" w:color="auto" w:fill="FFFFFF"/>
+        </w:rPr>
+      </w:pPr>
+    </w:p>
+    <w:p>
+      <w:pPr>
+        <w:rPr>
+          <w:rFonts w:ascii="Arial Rounded MT Bold" w:hAnsi="Arial Rounded MT Bold" w:cs="Arial"/>
+          <w:color w:val="222222"/>
+          <w:sz w:val="28"/>
+          <w:shd w:val="clear" w:color="auto" w:fill="FFFFFF"/>
+        </w:rPr>
+      </w:pPr>
+    </w:p>
+    <w:p>
+      <w:pPr>
+        <w:rPr>
+          <w:rFonts w:ascii="Arial Rounded MT Bold" w:hAnsi="Arial Rounded MT Bold" w:cs="Arial"/>
+          <w:color w:val="222222"/>
+          <w:sz w:val="28"/>
+          <w:shd w:val="clear" w:color="auto" w:fill="FFFFFF"/>
+        </w:rPr>
+      </w:pPr>
+      <w:r>
+        <w:rPr>
+          <w:rFonts w:ascii="Arial Rounded MT Bold" w:hAnsi="Arial Rounded MT Bold" w:cs="Arial"/>
+          <w:noProof/>
+          <w:sz w:val="32"/>
+          <w:szCs w:val="24"/>
+          <w:lang w:eastAsia="en-GB"/>
+        </w:rPr>
+        <w:drawing>
+          <wp:anchor distT="0" distB="0" distL="114300" distR="114300" simplePos="0" relativeHeight="251660288" behindDoc="1" locked="0" layoutInCell="1" allowOverlap="1">
+            <wp:simplePos x="0" y="0"/>
+            <wp:positionH relativeFrom="column">
+              <wp:posOffset>1457325</wp:posOffset>
+            </wp:positionH>
+            <wp:positionV relativeFrom="paragraph">
+              <wp:posOffset>8255</wp:posOffset>
+            </wp:positionV>
+            <wp:extent cx="3705225" cy="2076450"/>
+            <wp:effectExtent l="0" t="0" r="9525" b="0"/>
+            <wp:wrapTight wrapText="bothSides">
+              <wp:wrapPolygon edited="0">
+                <wp:start x="0" y="0"/>
+                <wp:lineTo x="0" y="21402"/>
+                <wp:lineTo x="21544" y="21402"/>
+                <wp:lineTo x="21544" y="0"/>
+                <wp:lineTo x="0" y="0"/>
+              </wp:wrapPolygon>
+            </wp:wrapTight>
+            <wp:docPr id="2" name="Picture 2"/>
+            <wp:cNvGraphicFramePr>
+              <a:graphicFrameLocks xmlns:a="http://schemas.openxmlformats.org/drawingml/2006/main" noChangeAspect="1"/>
+            </wp:cNvGraphicFramePr>
+            <a:graphic xmlns:a="http://schemas.openxmlformats.org/drawingml/2006/main">
+              <a:graphicData uri="http://schemas.openxmlformats.org/drawingml/2006/picture">
+                <pic:pic xmlns:pic="http://schemas.openxmlformats.org/drawingml/2006/picture">
+                  <pic:nvPicPr>
+                    <pic:cNvPr id="2" name="8-bit.jpg"/>
+                    <pic:cNvPicPr/>
+                  </pic:nvPicPr>
+                  <pic:blipFill>
+                    <a:blip r:embed="rId9">
+                      <a:extLst>
+                        <a:ext uri="{28A0092B-C50C-407E-A947-70E740481C1C}">
+                          <a14:useLocalDpi xmlns:a14="http://schemas.microsoft.com/office/drawing/2010/main" val="0"/>
+                        </a:ext>
+                      </a:extLst>
+                    </a:blip>
+                    <a:stretch>
+                      <a:fillRect/>
+                    </a:stretch>
+                  </pic:blipFill>
+                  <pic:spPr>
+                    <a:xfrm>
+                      <a:off x="0" y="0"/>
+                      <a:ext cx="3705225" cy="2076450"/>
+                    </a:xfrm>
+                    <a:prstGeom prst="rect">
+                      <a:avLst/>
+                    </a:prstGeom>
+                  </pic:spPr>
+                </pic:pic>
+              </a:graphicData>
+            </a:graphic>
+            <wp14:sizeRelH relativeFrom="margin">
+              <wp14:pctWidth>0</wp14:pctWidth>
+            </wp14:sizeRelH>
+            <wp14:sizeRelV relativeFrom="margin">
+              <wp14:pctHeight>0</wp14:pctHeight>
+            </wp14:sizeRelV>
+          </wp:anchor>
+        </w:drawing>
+      </w:r>
+    </w:p>
+    <w:p>
+      <w:pPr>
+        <w:rPr>
+          <w:rFonts w:ascii="Arial Rounded MT Bold" w:hAnsi="Arial Rounded MT Bold" w:cs="Arial"/>
+          <w:color w:val="222222"/>
+          <w:sz w:val="28"/>
+          <w:shd w:val="clear" w:color="auto" w:fill="FFFFFF"/>
+        </w:rPr>
+      </w:pPr>
+    </w:p>
+    <w:p>
+      <w:pPr>
+        <w:rPr>
+          <w:rFonts w:ascii="Arial Rounded MT Bold" w:hAnsi="Arial Rounded MT Bold" w:cs="Arial"/>
+          <w:color w:val="222222"/>
+          <w:sz w:val="28"/>
+          <w:shd w:val="clear" w:color="auto" w:fill="FFFFFF"/>
+        </w:rPr>
+      </w:pPr>
+      <w:r>
+        <w:rPr>
+          <w:rFonts w:ascii="Arial Rounded MT Bold" w:hAnsi="Arial Rounded MT Bold" w:cs="Arial"/>
+          <w:color w:val="222222"/>
+          <w:sz w:val="28"/>
+          <w:shd w:val="clear" w:color="auto" w:fill="FFFFFF"/>
+        </w:rPr>
+        <w:t>This is 8-bit</w:t>
+      </w:r>
+    </w:p>
+    <w:p>
+      <w:pPr>
+        <w:rPr>
+          <w:rFonts w:ascii="Arial Rounded MT Bold" w:hAnsi="Arial Rounded MT Bold" w:cs="Arial"/>
+          <w:sz w:val="32"/>
+          <w:szCs w:val="24"/>
+        </w:rPr>
+      </w:pPr>
     </w:p>
     <w:sectPr>
       <w:pgSz w:w="11906" w:h="16838" w:code="9"/>
@@ -4439,7 +4776,7 @@
 </file>
 
 <file path=customXml/itemProps1.xml><?xml version="1.0" encoding="utf-8"?>
-<ds:datastoreItem xmlns:ds="http://schemas.openxmlformats.org/officeDocument/2006/customXml" ds:itemID="{A4E53F68-1C18-46DC-A0E0-4FE25F5A0634}">
+<ds:datastoreItem xmlns:ds="http://schemas.openxmlformats.org/officeDocument/2006/customXml" ds:itemID="{46C5BDDC-AE7D-411C-956A-71A64FD91FA5}">
   <ds:schemaRefs>
     <ds:schemaRef ds:uri="http://schemas.openxmlformats.org/officeDocument/2006/bibliography"/>
   </ds:schemaRefs>

</xml_diff>